<commit_message>
adding invoice for januari recap with december
</commit_message>
<xml_diff>
--- a/Wahyu Bornok A.S - Timesheet Desember - IDStar.docx
+++ b/Wahyu Bornok A.S - Timesheet Desember - IDStar.docx
@@ -4,7 +4,7 @@
   <w:body>
     <w:tbl>
       <w:tblPr>
-        <w:tblW w:w="8987" w:type="dxa"/>
+        <w:tblW w:w="8934" w:type="dxa"/>
         <w:tblInd w:w="-8" w:type="dxa"/>
         <w:tblCellMar>
           <w:left w:w="0" w:type="dxa"/>
@@ -13,19 +13,19 @@
         <w:tblLook w:val="04A0" w:firstRow="1" w:lastRow="0" w:firstColumn="1" w:lastColumn="0" w:noHBand="0" w:noVBand="1"/>
       </w:tblPr>
       <w:tblGrid>
-        <w:gridCol w:w="3725"/>
-        <w:gridCol w:w="1320"/>
-        <w:gridCol w:w="1314"/>
-        <w:gridCol w:w="1314"/>
-        <w:gridCol w:w="1314"/>
+        <w:gridCol w:w="3243"/>
+        <w:gridCol w:w="5240"/>
+        <w:gridCol w:w="439"/>
+        <w:gridCol w:w="6"/>
+        <w:gridCol w:w="6"/>
       </w:tblGrid>
       <w:tr>
         <w:trPr>
-          <w:trHeight w:val="264"/>
+          <w:trHeight w:val="246"/>
         </w:trPr>
         <w:tc>
           <w:tcPr>
-            <w:tcW w:w="3725" w:type="dxa"/>
+            <w:tcW w:w="3243" w:type="dxa"/>
             <w:vMerge w:val="restart"/>
             <w:vAlign w:val="bottom"/>
             <w:hideMark/>
@@ -95,6 +95,40 @@
         </w:tc>
         <w:tc>
           <w:tcPr>
+            <w:tcW w:w="5149" w:type="dxa"/>
+            <w:vAlign w:val="bottom"/>
+            <w:hideMark/>
+          </w:tcPr>
+          <w:p>
+            <w:pPr>
+              <w:spacing w:after="0" w:line="240" w:lineRule="auto"/>
+              <w:rPr>
+                <w:rFonts w:ascii="Calibri" w:eastAsia="Times New Roman" w:hAnsi="Calibri" w:cs="Calibri"/>
+                <w:lang w:eastAsia="en-ID"/>
+              </w:rPr>
+            </w:pPr>
+          </w:p>
+        </w:tc>
+        <w:tc>
+          <w:tcPr>
+            <w:tcW w:w="431" w:type="dxa"/>
+            <w:vAlign w:val="bottom"/>
+            <w:hideMark/>
+          </w:tcPr>
+          <w:p>
+            <w:pPr>
+              <w:spacing w:after="0" w:line="240" w:lineRule="auto"/>
+              <w:rPr>
+                <w:rFonts w:ascii="Times New Roman" w:eastAsia="Times New Roman" w:hAnsi="Times New Roman" w:cs="Times New Roman"/>
+                <w:sz w:val="20"/>
+                <w:szCs w:val="20"/>
+                <w:lang w:eastAsia="en-ID"/>
+              </w:rPr>
+            </w:pPr>
+          </w:p>
+        </w:tc>
+        <w:tc>
+          <w:tcPr>
             <w:tcW w:w="0" w:type="auto"/>
             <w:vAlign w:val="bottom"/>
             <w:hideMark/>
@@ -103,7 +137,9 @@
             <w:pPr>
               <w:spacing w:after="0" w:line="240" w:lineRule="auto"/>
               <w:rPr>
-                <w:rFonts w:ascii="Calibri" w:eastAsia="Times New Roman" w:hAnsi="Calibri" w:cs="Calibri"/>
+                <w:rFonts w:ascii="Times New Roman" w:eastAsia="Times New Roman" w:hAnsi="Times New Roman" w:cs="Times New Roman"/>
+                <w:sz w:val="20"/>
+                <w:szCs w:val="20"/>
                 <w:lang w:eastAsia="en-ID"/>
               </w:rPr>
             </w:pPr>
@@ -127,50 +163,14 @@
             </w:pPr>
           </w:p>
         </w:tc>
-        <w:tc>
-          <w:tcPr>
-            <w:tcW w:w="0" w:type="auto"/>
-            <w:vAlign w:val="bottom"/>
-            <w:hideMark/>
-          </w:tcPr>
-          <w:p>
-            <w:pPr>
-              <w:spacing w:after="0" w:line="240" w:lineRule="auto"/>
-              <w:rPr>
-                <w:rFonts w:ascii="Times New Roman" w:eastAsia="Times New Roman" w:hAnsi="Times New Roman" w:cs="Times New Roman"/>
-                <w:sz w:val="20"/>
-                <w:szCs w:val="20"/>
-                <w:lang w:eastAsia="en-ID"/>
-              </w:rPr>
-            </w:pPr>
-          </w:p>
-        </w:tc>
-        <w:tc>
-          <w:tcPr>
-            <w:tcW w:w="0" w:type="auto"/>
-            <w:vAlign w:val="bottom"/>
-            <w:hideMark/>
-          </w:tcPr>
-          <w:p>
-            <w:pPr>
-              <w:spacing w:after="0" w:line="240" w:lineRule="auto"/>
-              <w:rPr>
-                <w:rFonts w:ascii="Times New Roman" w:eastAsia="Times New Roman" w:hAnsi="Times New Roman" w:cs="Times New Roman"/>
-                <w:sz w:val="20"/>
-                <w:szCs w:val="20"/>
-                <w:lang w:eastAsia="en-ID"/>
-              </w:rPr>
-            </w:pPr>
-          </w:p>
-        </w:tc>
       </w:tr>
       <w:tr>
         <w:trPr>
-          <w:trHeight w:val="264"/>
+          <w:trHeight w:val="246"/>
         </w:trPr>
         <w:tc>
           <w:tcPr>
-            <w:tcW w:w="0" w:type="auto"/>
+            <w:tcW w:w="3243" w:type="dxa"/>
             <w:vMerge/>
             <w:vAlign w:val="center"/>
             <w:hideMark/>
@@ -187,7 +187,7 @@
         </w:tc>
         <w:tc>
           <w:tcPr>
-            <w:tcW w:w="0" w:type="auto"/>
+            <w:tcW w:w="5691" w:type="dxa"/>
             <w:gridSpan w:val="4"/>
             <w:tcMar>
               <w:top w:w="0" w:type="dxa"/>
@@ -222,11 +222,11 @@
       </w:tr>
       <w:tr>
         <w:trPr>
-          <w:trHeight w:val="264"/>
+          <w:trHeight w:val="246"/>
         </w:trPr>
         <w:tc>
           <w:tcPr>
-            <w:tcW w:w="0" w:type="auto"/>
+            <w:tcW w:w="3243" w:type="dxa"/>
             <w:vMerge/>
             <w:vAlign w:val="center"/>
             <w:hideMark/>
@@ -243,7 +243,7 @@
         </w:tc>
         <w:tc>
           <w:tcPr>
-            <w:tcW w:w="0" w:type="auto"/>
+            <w:tcW w:w="5691" w:type="dxa"/>
             <w:gridSpan w:val="4"/>
             <w:tcMar>
               <w:top w:w="0" w:type="dxa"/>
@@ -338,11 +338,11 @@
       </w:tr>
       <w:tr>
         <w:trPr>
-          <w:trHeight w:val="264"/>
+          <w:trHeight w:val="246"/>
         </w:trPr>
         <w:tc>
           <w:tcPr>
-            <w:tcW w:w="0" w:type="auto"/>
+            <w:tcW w:w="3243" w:type="dxa"/>
             <w:vMerge/>
             <w:vAlign w:val="center"/>
             <w:hideMark/>
@@ -359,7 +359,7 @@
         </w:tc>
         <w:tc>
           <w:tcPr>
-            <w:tcW w:w="0" w:type="auto"/>
+            <w:tcW w:w="5691" w:type="dxa"/>
             <w:gridSpan w:val="4"/>
             <w:tcMar>
               <w:top w:w="0" w:type="dxa"/>
@@ -400,7 +400,6 @@
         </w:pBdr>
       </w:pPr>
     </w:p>
-    <w:p/>
     <w:tbl>
       <w:tblPr>
         <w:tblStyle w:val="TableGrid"/>

</xml_diff>